<commit_message>
feat: add insert migration for packages
</commit_message>
<xml_diff>
--- a/Github Repository.docx
+++ b/Github Repository.docx
@@ -383,7 +383,7 @@
           <w:noProof/>
         </w:rPr>
         <w:drawing>
-          <wp:inline distT="0" distB="0" distL="0" distR="0" wp14:anchorId="078C9846" wp14:editId="1745B7A3">
+          <wp:inline distT="0" distB="0" distL="0" distR="0" wp14:anchorId="078C9846" wp14:editId="0EB4F809">
             <wp:extent cx="5021943" cy="3841035"/>
             <wp:effectExtent l="0" t="0" r="0" b="0"/>
             <wp:docPr id="1378680418" name="Picture 3" descr="A diagram of a software system&#10;&#10;Description automatically generated"/>
@@ -468,7 +468,7 @@
           <w:noProof/>
         </w:rPr>
         <w:drawing>
-          <wp:inline distT="0" distB="0" distL="0" distR="0" wp14:anchorId="2B02E016" wp14:editId="2D90637F">
+          <wp:inline distT="0" distB="0" distL="0" distR="0" wp14:anchorId="2B02E016" wp14:editId="276CA9A5">
             <wp:extent cx="5232400" cy="3806906"/>
             <wp:effectExtent l="0" t="0" r="0" b="3175"/>
             <wp:docPr id="1284091240" name="Picture 4" descr="A diagram of a software application&#10;&#10;Description automatically generated"/>
@@ -510,6 +510,145 @@
         </w:drawing>
       </w:r>
     </w:p>
+    <w:p>
+      <w:pPr>
+        <w:rPr>
+          <w:b/>
+          <w:bCs/>
+        </w:rPr>
+      </w:pPr>
+    </w:p>
+    <w:p>
+      <w:pPr>
+        <w:rPr>
+          <w:b/>
+          <w:bCs/>
+        </w:rPr>
+      </w:pPr>
+      <w:r>
+        <w:rPr>
+          <w:b/>
+          <w:bCs/>
+        </w:rPr>
+        <w:t>Test Case :</w:t>
+      </w:r>
+    </w:p>
+    <w:p>
+      <w:pPr>
+        <w:rPr>
+          <w:b/>
+          <w:bCs/>
+        </w:rPr>
+      </w:pPr>
+    </w:p>
+    <w:p>
+      <w:pPr>
+        <w:pStyle w:val="ListParagraph"/>
+        <w:numPr>
+          <w:ilvl w:val="0"/>
+          <w:numId w:val="4"/>
+        </w:numPr>
+      </w:pPr>
+      <w:r>
+        <w:t>Use Login API for Login user.</w:t>
+      </w:r>
+    </w:p>
+    <w:p>
+      <w:pPr>
+        <w:pStyle w:val="ListParagraph"/>
+        <w:numPr>
+          <w:ilvl w:val="0"/>
+          <w:numId w:val="4"/>
+        </w:numPr>
+      </w:pPr>
+      <w:r>
+        <w:t>If User hasn’t have an account, use API Register to Register Account.</w:t>
+      </w:r>
+    </w:p>
+    <w:p>
+      <w:pPr>
+        <w:pStyle w:val="ListParagraph"/>
+        <w:numPr>
+          <w:ilvl w:val="0"/>
+          <w:numId w:val="4"/>
+        </w:numPr>
+      </w:pPr>
+      <w:r>
+        <w:t>After success create an account, Use Login API for get user JWT token.</w:t>
+      </w:r>
+    </w:p>
+    <w:p>
+      <w:pPr>
+        <w:pStyle w:val="ListParagraph"/>
+        <w:numPr>
+          <w:ilvl w:val="0"/>
+          <w:numId w:val="4"/>
+        </w:numPr>
+      </w:pPr>
+      <w:r>
+        <w:t>After getting JWT Token, use it as Authentication</w:t>
+      </w:r>
+    </w:p>
+    <w:p>
+      <w:pPr>
+        <w:pStyle w:val="ListParagraph"/>
+        <w:numPr>
+          <w:ilvl w:val="0"/>
+          <w:numId w:val="4"/>
+        </w:numPr>
+      </w:pPr>
+      <w:r>
+        <w:t>Hit User Viewable API for get 10 user that can show in home screen</w:t>
+      </w:r>
+    </w:p>
+    <w:p>
+      <w:pPr>
+        <w:pStyle w:val="ListParagraph"/>
+        <w:numPr>
+          <w:ilvl w:val="0"/>
+          <w:numId w:val="4"/>
+        </w:numPr>
+      </w:pPr>
+      <w:r>
+        <w:t>Use Get All Package API to get all of Packages</w:t>
+      </w:r>
+    </w:p>
+    <w:p>
+      <w:pPr>
+        <w:pStyle w:val="ListParagraph"/>
+        <w:numPr>
+          <w:ilvl w:val="0"/>
+          <w:numId w:val="4"/>
+        </w:numPr>
+      </w:pPr>
+      <w:r>
+        <w:t>Use Buy Package API to assign Package to User</w:t>
+      </w:r>
+    </w:p>
+    <w:p>
+      <w:pPr>
+        <w:pStyle w:val="ListParagraph"/>
+        <w:numPr>
+          <w:ilvl w:val="0"/>
+          <w:numId w:val="4"/>
+        </w:numPr>
+      </w:pPr>
+      <w:r>
+        <w:t>Test Buy Once again, using Buy Package API, I should be failed because user already have an Packages</w:t>
+      </w:r>
+    </w:p>
+    <w:p>
+      <w:pPr>
+        <w:pStyle w:val="ListParagraph"/>
+        <w:numPr>
+          <w:ilvl w:val="0"/>
+          <w:numId w:val="4"/>
+        </w:numPr>
+      </w:pPr>
+      <w:r>
+        <w:t>Use My Package API to get user logged Package.</w:t>
+      </w:r>
+    </w:p>
     <w:sectPr>
       <w:pgSz w:w="12240" w:h="15840"/>
       <w:pgMar w:top="1440" w:right="1440" w:bottom="1440" w:left="1440" w:header="708" w:footer="708" w:gutter="0"/>
@@ -523,6 +662,95 @@
 <file path=word/numbering.xml><?xml version="1.0" encoding="utf-8"?>
 <w:numbering xmlns:wpc="http://schemas.microsoft.com/office/word/2010/wordprocessingCanvas" xmlns:cx="http://schemas.microsoft.com/office/drawing/2014/chartex" xmlns:cx1="http://schemas.microsoft.com/office/drawing/2015/9/8/chartex" xmlns:cx2="http://schemas.microsoft.com/office/drawing/2015/10/21/chartex" xmlns:cx3="http://schemas.microsoft.com/office/drawing/2016/5/9/chartex" xmlns:cx4="http://schemas.microsoft.com/office/drawing/2016/5/10/chartex" xmlns:cx5="http://schemas.microsoft.com/office/drawing/2016/5/11/chartex" xmlns:cx6="http://schemas.microsoft.com/office/drawing/2016/5/12/chartex" xmlns:cx7="http://schemas.microsoft.com/office/drawing/2016/5/13/chartex" xmlns:cx8="http://schemas.microsoft.com/office/drawing/2016/5/14/chartex" xmlns:mc="http://schemas.openxmlformats.org/markup-compatibility/2006" xmlns:aink="http://schemas.microsoft.com/office/drawing/2016/ink" xmlns:am3d="http://schemas.microsoft.com/office/drawing/2017/model3d" xmlns:o="urn:schemas-microsoft-com:office:office" xmlns:oel="http://schemas.microsoft.com/office/2019/extlst" xmlns:r="http://schemas.openxmlformats.org/officeDocument/2006/relationships" xmlns:m="http://schemas.openxmlformats.org/officeDocument/2006/math" xmlns:v="urn:schemas-microsoft-com:vml" xmlns:wp14="http://schemas.microsoft.com/office/word/2010/wordprocessingDrawing" xmlns:wp="http://schemas.openxmlformats.org/drawingml/2006/wordprocessingDrawing" xmlns:w10="urn:schemas-microsoft-com:office:word" xmlns:w="http://schemas.openxmlformats.org/wordprocessingml/2006/main" xmlns:w14="http://schemas.microsoft.com/office/word/2010/wordml" xmlns:w15="http://schemas.microsoft.com/office/word/2012/wordml" xmlns:w16cex="http://schemas.microsoft.com/office/word/2018/wordml/cex" xmlns:w16cid="http://schemas.microsoft.com/office/word/2016/wordml/cid" xmlns:w16="http://schemas.microsoft.com/office/word/2018/wordml" xmlns:w16sdtdh="http://schemas.microsoft.com/office/word/2020/wordml/sdtdatahash" xmlns:w16se="http://schemas.microsoft.com/office/word/2015/wordml/symex" xmlns:wpg="http://schemas.microsoft.com/office/word/2010/wordprocessingGroup" xmlns:wpi="http://schemas.microsoft.com/office/word/2010/wordprocessingInk" xmlns:wne="http://schemas.microsoft.com/office/word/2006/wordml" xmlns:wps="http://schemas.microsoft.com/office/word/2010/wordprocessingShape" mc:Ignorable="w14 w15 w16se w16cid w16 w16cex w16sdtdh wp14">
   <w:abstractNum w:abstractNumId="0" w15:restartNumberingAfterBreak="0">
+    <w:nsid w:val="185E0B8A"/>
+    <w:multiLevelType w:val="hybridMultilevel"/>
+    <w:tmpl w:val="7966E350"/>
+    <w:lvl w:ilvl="0" w:tplc="0409000F">
+      <w:start w:val="1"/>
+      <w:numFmt w:val="decimal"/>
+      <w:lvlText w:val="%1."/>
+      <w:lvlJc w:val="left"/>
+      <w:pPr>
+        <w:ind w:left="720" w:hanging="360"/>
+      </w:pPr>
+      <w:rPr>
+        <w:rFonts w:hint="default"/>
+      </w:rPr>
+    </w:lvl>
+    <w:lvl w:ilvl="1" w:tplc="04090019" w:tentative="1">
+      <w:start w:val="1"/>
+      <w:numFmt w:val="lowerLetter"/>
+      <w:lvlText w:val="%2."/>
+      <w:lvlJc w:val="left"/>
+      <w:pPr>
+        <w:ind w:left="1440" w:hanging="360"/>
+      </w:pPr>
+    </w:lvl>
+    <w:lvl w:ilvl="2" w:tplc="0409001B" w:tentative="1">
+      <w:start w:val="1"/>
+      <w:numFmt w:val="lowerRoman"/>
+      <w:lvlText w:val="%3."/>
+      <w:lvlJc w:val="right"/>
+      <w:pPr>
+        <w:ind w:left="2160" w:hanging="180"/>
+      </w:pPr>
+    </w:lvl>
+    <w:lvl w:ilvl="3" w:tplc="0409000F" w:tentative="1">
+      <w:start w:val="1"/>
+      <w:numFmt w:val="decimal"/>
+      <w:lvlText w:val="%4."/>
+      <w:lvlJc w:val="left"/>
+      <w:pPr>
+        <w:ind w:left="2880" w:hanging="360"/>
+      </w:pPr>
+    </w:lvl>
+    <w:lvl w:ilvl="4" w:tplc="04090019" w:tentative="1">
+      <w:start w:val="1"/>
+      <w:numFmt w:val="lowerLetter"/>
+      <w:lvlText w:val="%5."/>
+      <w:lvlJc w:val="left"/>
+      <w:pPr>
+        <w:ind w:left="3600" w:hanging="360"/>
+      </w:pPr>
+    </w:lvl>
+    <w:lvl w:ilvl="5" w:tplc="0409001B" w:tentative="1">
+      <w:start w:val="1"/>
+      <w:numFmt w:val="lowerRoman"/>
+      <w:lvlText w:val="%6."/>
+      <w:lvlJc w:val="right"/>
+      <w:pPr>
+        <w:ind w:left="4320" w:hanging="180"/>
+      </w:pPr>
+    </w:lvl>
+    <w:lvl w:ilvl="6" w:tplc="0409000F" w:tentative="1">
+      <w:start w:val="1"/>
+      <w:numFmt w:val="decimal"/>
+      <w:lvlText w:val="%7."/>
+      <w:lvlJc w:val="left"/>
+      <w:pPr>
+        <w:ind w:left="5040" w:hanging="360"/>
+      </w:pPr>
+    </w:lvl>
+    <w:lvl w:ilvl="7" w:tplc="04090019" w:tentative="1">
+      <w:start w:val="1"/>
+      <w:numFmt w:val="lowerLetter"/>
+      <w:lvlText w:val="%8."/>
+      <w:lvlJc w:val="left"/>
+      <w:pPr>
+        <w:ind w:left="5760" w:hanging="360"/>
+      </w:pPr>
+    </w:lvl>
+    <w:lvl w:ilvl="8" w:tplc="0409001B" w:tentative="1">
+      <w:start w:val="1"/>
+      <w:numFmt w:val="lowerRoman"/>
+      <w:lvlText w:val="%9."/>
+      <w:lvlJc w:val="right"/>
+      <w:pPr>
+        <w:ind w:left="6480" w:hanging="180"/>
+      </w:pPr>
+    </w:lvl>
+  </w:abstractNum>
+  <w:abstractNum w:abstractNumId="1" w15:restartNumberingAfterBreak="0">
     <w:nsid w:val="2413230C"/>
     <w:multiLevelType w:val="hybridMultilevel"/>
     <w:tmpl w:val="36FCE532"/>
@@ -611,7 +839,96 @@
       </w:pPr>
     </w:lvl>
   </w:abstractNum>
-  <w:abstractNum w:abstractNumId="1" w15:restartNumberingAfterBreak="0">
+  <w:abstractNum w:abstractNumId="2" w15:restartNumberingAfterBreak="0">
+    <w:nsid w:val="49E8032E"/>
+    <w:multiLevelType w:val="hybridMultilevel"/>
+    <w:tmpl w:val="090C71E0"/>
+    <w:lvl w:ilvl="0" w:tplc="0409000F">
+      <w:start w:val="1"/>
+      <w:numFmt w:val="decimal"/>
+      <w:lvlText w:val="%1."/>
+      <w:lvlJc w:val="left"/>
+      <w:pPr>
+        <w:ind w:left="720" w:hanging="360"/>
+      </w:pPr>
+      <w:rPr>
+        <w:rFonts w:hint="default"/>
+      </w:rPr>
+    </w:lvl>
+    <w:lvl w:ilvl="1" w:tplc="04090019" w:tentative="1">
+      <w:start w:val="1"/>
+      <w:numFmt w:val="lowerLetter"/>
+      <w:lvlText w:val="%2."/>
+      <w:lvlJc w:val="left"/>
+      <w:pPr>
+        <w:ind w:left="1440" w:hanging="360"/>
+      </w:pPr>
+    </w:lvl>
+    <w:lvl w:ilvl="2" w:tplc="0409001B" w:tentative="1">
+      <w:start w:val="1"/>
+      <w:numFmt w:val="lowerRoman"/>
+      <w:lvlText w:val="%3."/>
+      <w:lvlJc w:val="right"/>
+      <w:pPr>
+        <w:ind w:left="2160" w:hanging="180"/>
+      </w:pPr>
+    </w:lvl>
+    <w:lvl w:ilvl="3" w:tplc="0409000F" w:tentative="1">
+      <w:start w:val="1"/>
+      <w:numFmt w:val="decimal"/>
+      <w:lvlText w:val="%4."/>
+      <w:lvlJc w:val="left"/>
+      <w:pPr>
+        <w:ind w:left="2880" w:hanging="360"/>
+      </w:pPr>
+    </w:lvl>
+    <w:lvl w:ilvl="4" w:tplc="04090019" w:tentative="1">
+      <w:start w:val="1"/>
+      <w:numFmt w:val="lowerLetter"/>
+      <w:lvlText w:val="%5."/>
+      <w:lvlJc w:val="left"/>
+      <w:pPr>
+        <w:ind w:left="3600" w:hanging="360"/>
+      </w:pPr>
+    </w:lvl>
+    <w:lvl w:ilvl="5" w:tplc="0409001B" w:tentative="1">
+      <w:start w:val="1"/>
+      <w:numFmt w:val="lowerRoman"/>
+      <w:lvlText w:val="%6."/>
+      <w:lvlJc w:val="right"/>
+      <w:pPr>
+        <w:ind w:left="4320" w:hanging="180"/>
+      </w:pPr>
+    </w:lvl>
+    <w:lvl w:ilvl="6" w:tplc="0409000F" w:tentative="1">
+      <w:start w:val="1"/>
+      <w:numFmt w:val="decimal"/>
+      <w:lvlText w:val="%7."/>
+      <w:lvlJc w:val="left"/>
+      <w:pPr>
+        <w:ind w:left="5040" w:hanging="360"/>
+      </w:pPr>
+    </w:lvl>
+    <w:lvl w:ilvl="7" w:tplc="04090019" w:tentative="1">
+      <w:start w:val="1"/>
+      <w:numFmt w:val="lowerLetter"/>
+      <w:lvlText w:val="%8."/>
+      <w:lvlJc w:val="left"/>
+      <w:pPr>
+        <w:ind w:left="5760" w:hanging="360"/>
+      </w:pPr>
+    </w:lvl>
+    <w:lvl w:ilvl="8" w:tplc="0409001B" w:tentative="1">
+      <w:start w:val="1"/>
+      <w:numFmt w:val="lowerRoman"/>
+      <w:lvlText w:val="%9."/>
+      <w:lvlJc w:val="right"/>
+      <w:pPr>
+        <w:ind w:left="6480" w:hanging="180"/>
+      </w:pPr>
+    </w:lvl>
+  </w:abstractNum>
+  <w:abstractNum w:abstractNumId="3" w15:restartNumberingAfterBreak="0">
     <w:nsid w:val="78A9506E"/>
     <w:multiLevelType w:val="hybridMultilevel"/>
     <w:tmpl w:val="9BEC26AA"/>
@@ -698,10 +1015,16 @@
     </w:lvl>
   </w:abstractNum>
   <w:num w:numId="1" w16cid:durableId="2129159964">
+    <w:abstractNumId w:val="3"/>
+  </w:num>
+  <w:num w:numId="2" w16cid:durableId="767698239">
     <w:abstractNumId w:val="1"/>
   </w:num>
-  <w:num w:numId="2" w16cid:durableId="767698239">
+  <w:num w:numId="3" w16cid:durableId="767434074">
     <w:abstractNumId w:val="0"/>
+  </w:num>
+  <w:num w:numId="4" w16cid:durableId="832182716">
+    <w:abstractNumId w:val="2"/>
   </w:num>
 </w:numbering>
 </file>

</xml_diff>